<commit_message>
Aggiunta l'ultima fase di testing.
</commit_message>
<xml_diff>
--- a/Deliverables/Testing/1) Test Plan/v5/TP_GameVault_v1.5.docx
+++ b/Deliverables/Testing/1) Test Plan/v5/TP_GameVault_v1.5.docx
@@ -6,6 +6,9 @@
       <w:pPr>
         <w:jc w:val="left"/>
       </w:pPr>
+      <w:r>
+        <w:t>x</w:t>
+      </w:r>
     </w:p>
     <w:tbl>
       <w:tblPr>
@@ -4433,23 +4436,23 @@
           <w:sz w:val="24"/>
           <w:szCs w:val="24"/>
         </w:rPr>
-        <w:t xml:space="preserve">: Per le componenti che gestiscono l'accesso al database, abbiamo optato per un approccio whitebox. Utilizzando il framework di testing </w:t>
-      </w:r>
-      <w:r>
-        <w:rPr>
-          <w:rFonts w:ascii="Garamond" w:hAnsi="Garamond"/>
-          <w:sz w:val="24"/>
-          <w:szCs w:val="24"/>
-        </w:rPr>
-        <w:t>PhpUnit</w:t>
-      </w:r>
-      <w:r>
-        <w:rPr>
-          <w:rFonts w:ascii="Garamond" w:hAnsi="Garamond"/>
-          <w:sz w:val="24"/>
-          <w:szCs w:val="24"/>
-        </w:rPr>
-        <w:t xml:space="preserve">, scriviamo test che esaminano la logica interna delle classi coinvolte. </w:t>
+        <w:t xml:space="preserve">: Per le componenti che gestiscono l'accesso al database, abbiamo </w:t>
+      </w:r>
+      <w:r>
+        <w:rPr>
+          <w:rFonts w:ascii="Garamond" w:hAnsi="Garamond"/>
+          <w:sz w:val="24"/>
+          <w:szCs w:val="24"/>
+        </w:rPr>
+        <w:t>utilizzato Xampp per eseguire tutte le varie operazioni che permettono il funzionamento del sito.</w:t>
+      </w:r>
+      <w:r>
+        <w:rPr>
+          <w:rFonts w:ascii="Garamond" w:hAnsi="Garamond"/>
+          <w:sz w:val="24"/>
+          <w:szCs w:val="24"/>
+        </w:rPr>
+        <w:t xml:space="preserve"> </w:t>
       </w:r>
     </w:p>
     <w:p>
@@ -4804,55 +4807,7 @@
           <w:sz w:val="24"/>
           <w:szCs w:val="24"/>
         </w:rPr>
-        <w:t>: sistema di gestione di database relazionali, utilizzato per la memorizzazione e il recupero dei dati.</w:t>
-      </w:r>
-    </w:p>
-    <w:p>
-      <w:pPr>
-        <w:pStyle w:val="ListParagraph"/>
-        <w:numPr>
-          <w:ilvl w:val="0"/>
-          <w:numId w:val="2"/>
-        </w:numPr>
-        <w:rPr>
-          <w:rFonts w:ascii="Garamond" w:hAnsi="Garamond"/>
-          <w:sz w:val="24"/>
-          <w:szCs w:val="24"/>
-        </w:rPr>
-      </w:pPr>
-      <w:r>
-        <w:rPr>
-          <w:rFonts w:ascii="Garamond" w:hAnsi="Garamond"/>
-          <w:b/>
-          <w:bCs/>
-          <w:sz w:val="24"/>
-          <w:szCs w:val="24"/>
-        </w:rPr>
-        <w:t>PhpUnit:</w:t>
-      </w:r>
-      <w:r>
-        <w:rPr>
-          <w:rFonts w:ascii="Garamond" w:hAnsi="Garamond"/>
-          <w:sz w:val="24"/>
-          <w:szCs w:val="24"/>
-        </w:rPr>
-        <w:t xml:space="preserve"> framework di testing per applicazioni </w:t>
-      </w:r>
-      <w:r>
-        <w:rPr>
-          <w:rFonts w:ascii="Garamond" w:hAnsi="Garamond"/>
-          <w:sz w:val="24"/>
-          <w:szCs w:val="24"/>
-        </w:rPr>
-        <w:t>Php</w:t>
-      </w:r>
-      <w:r>
-        <w:rPr>
-          <w:rFonts w:ascii="Garamond" w:hAnsi="Garamond"/>
-          <w:sz w:val="24"/>
-          <w:szCs w:val="24"/>
-        </w:rPr>
-        <w:t xml:space="preserve">. </w:t>
+        <w:t xml:space="preserve">: sistema di gestione di database relazionali, utilizzato per la memorizzazione e il recupero dei dati. </w:t>
       </w:r>
     </w:p>
     <w:p>

</xml_diff>